<commit_message>
Added Design Requirements for C++/Java Apps
</commit_message>
<xml_diff>
--- a/docs/Template for writing technical documentation.docx
+++ b/docs/Template for writing technical documentation.docx
@@ -119,7 +119,27 @@
         <w:rPr>
           <w:rFonts w:cs="Arial"/>
         </w:rPr>
-        <w:t xml:space="preserve"> It is important to understand the full system requirements in order to make it easier for members of the team to effectively work together.</w:t>
+        <w:t xml:space="preserve"> It is important to understand the full system requirements in order to make it easier for members of the te</w:t>
+      </w:r>
+      <w:r>
+        <w:rPr>
+          <w:rFonts w:cs="Arial"/>
+        </w:rPr>
+        <w:t xml:space="preserve">am to effectively work together and reduce </w:t>
+      </w:r>
+      <w:proofErr w:type="spellStart"/>
+      <w:r>
+        <w:rPr>
+          <w:rFonts w:cs="Arial"/>
+        </w:rPr>
+        <w:t>fallback</w:t>
+      </w:r>
+      <w:proofErr w:type="spellEnd"/>
+      <w:r>
+        <w:rPr>
+          <w:rFonts w:cs="Arial"/>
+        </w:rPr>
+        <w:t>.</w:t>
       </w:r>
     </w:p>
     <w:p>
@@ -179,6 +199,7 @@
           <w:rFonts w:cs="Arial"/>
         </w:rPr>
       </w:pPr>
+      <w:bookmarkStart w:id="0" w:name="_GoBack"/>
       <w:r>
         <w:rPr>
           <w:rFonts w:cs="Arial"/>
@@ -192,6 +213,7 @@
         <w:t>base and what is being accessed by users or admins.</w:t>
       </w:r>
     </w:p>
+    <w:bookmarkEnd w:id="0"/>
     <w:p>
       <w:pPr>
         <w:pStyle w:val="ListParagraph"/>
@@ -354,8 +376,6 @@
         </w:rPr>
         <w:t>base which the users can access and what web technologies and frameworks are to be used.</w:t>
       </w:r>
-      <w:bookmarkStart w:id="0" w:name="_GoBack"/>
-      <w:bookmarkEnd w:id="0"/>
     </w:p>
     <w:p>
       <w:pPr>
@@ -398,7 +418,7 @@
     <w:p>
       <w:pPr>
         <w:rPr>
-          <w:rFonts w:cs="Arial" w:hint="eastAsia"/>
+          <w:rFonts w:cs="Arial"/>
         </w:rPr>
       </w:pPr>
       <w:r>
@@ -553,15 +573,7 @@
           <w:i/>
           <w:u w:val="single"/>
         </w:rPr>
-        <w:t>Hardware</w:t>
-      </w:r>
-      <w:r>
-        <w:rPr>
-          <w:rFonts w:cs="Arial"/>
-          <w:i/>
-          <w:u w:val="single"/>
-        </w:rPr>
-        <w:t xml:space="preserve"> Specification</w:t>
+        <w:t>Hardware Specification</w:t>
       </w:r>
     </w:p>
     <w:p>

</xml_diff>